<commit_message>
looked at withdrawal 0-4
</commit_message>
<xml_diff>
--- a/Lab2/To_Submit/Req_Problems.docx
+++ b/Lab2/To_Submit/Req_Problems.docx
@@ -127,6 +127,12 @@
         </w:rPr>
         <w:t>Over the past week of phase #1, several ambiguities have been exposed in the requirements. Many of these received clarifications from the customer, a few were found too late or were implementation dependent.</w:t>
       </w:r>
+      <w:r>
+        <w:rPr>
+          <w:bCs/>
+        </w:rPr>
+        <w:t xml:space="preserve"> </w:t>
+      </w:r>
     </w:p>
     <w:p>
       <w:pPr>
@@ -198,6 +204,10 @@
       <w:pPr>
         <w:pStyle w:val="TextBody"/>
         <w:spacing w:after="0"/>
+        <w:rPr>
+          <w:rFonts w:ascii="Slack-Lato;appleLogo;sans-serif" w:hAnsi="Slack-Lato;appleLogo;sans-serif"/>
+          <w:color w:val="2C2D30"/>
+        </w:rPr>
       </w:pPr>
       <w:r>
         <w:rPr>

</xml_diff>

<commit_message>
Floundered around a little
</commit_message>
<xml_diff>
--- a/Lab2/To_Submit/Req_Problems.docx
+++ b/Lab2/To_Submit/Req_Problems.docx
@@ -66,34 +66,65 @@
           <w:b/>
           <w:bCs/>
         </w:rPr>
-        <w:t xml:space="preserve">Alexander </w:t>
-      </w:r>
-      <w:proofErr w:type="spellStart"/>
-      <w:r>
+        <w:t>Alexander Wheadon – 100514985</w:t>
+      </w:r>
+    </w:p>
+    <w:p>
+      <w:pPr>
+        <w:pStyle w:val="TextBody"/>
+        <w:spacing w:after="0"/>
+        <w:jc w:val="center"/>
         <w:rPr>
           <w:b/>
           <w:bCs/>
         </w:rPr>
-        <w:t>Wheadon</w:t>
-      </w:r>
-      <w:proofErr w:type="spellEnd"/>
-      <w:r>
+      </w:pPr>
+    </w:p>
+    <w:p>
+      <w:pPr>
+        <w:pStyle w:val="TextBody"/>
+        <w:spacing w:after="0"/>
         <w:rPr>
           <w:b/>
           <w:bCs/>
         </w:rPr>
-        <w:t xml:space="preserve"> – 100514985</w:t>
-      </w:r>
-    </w:p>
-    <w:p>
-      <w:pPr>
-        <w:pStyle w:val="TextBody"/>
-        <w:spacing w:after="0"/>
-        <w:jc w:val="center"/>
+      </w:pPr>
+      <w:r>
         <w:rPr>
           <w:b/>
           <w:bCs/>
         </w:rPr>
+        <w:t>Overview</w:t>
+      </w:r>
+    </w:p>
+    <w:p>
+      <w:pPr>
+        <w:pStyle w:val="TextBody"/>
+        <w:spacing w:after="0"/>
+        <w:rPr>
+          <w:bCs/>
+        </w:rPr>
+      </w:pPr>
+      <w:r>
+        <w:rPr>
+          <w:bCs/>
+        </w:rPr>
+        <w:t>Over the past week of phase #1, several ambiguities have been exposed in the requirements. Many of these received clarifications from the customer, a few were found too late or were implementation dependent.</w:t>
+      </w:r>
+      <w:r>
+        <w:rPr>
+          <w:bCs/>
+        </w:rPr>
+        <w:t xml:space="preserve"> </w:t>
+      </w:r>
+    </w:p>
+    <w:p>
+      <w:pPr>
+        <w:pStyle w:val="TextBody"/>
+        <w:spacing w:after="0"/>
+        <w:rPr>
+          <w:bCs/>
+        </w:rPr>
       </w:pPr>
     </w:p>
     <w:p>
@@ -110,67 +141,20 @@
           <w:b/>
           <w:bCs/>
         </w:rPr>
-        <w:t>Overview</w:t>
-      </w:r>
-    </w:p>
-    <w:p>
-      <w:pPr>
-        <w:pStyle w:val="TextBody"/>
-        <w:spacing w:after="0"/>
-        <w:rPr>
-          <w:bCs/>
-        </w:rPr>
-      </w:pPr>
-      <w:r>
-        <w:rPr>
-          <w:bCs/>
-        </w:rPr>
-        <w:t>Over the past week of phase #1, several ambiguities have been exposed in the requirements. Many of these received clarifications from the customer, a few were found too late or were implementation dependent.</w:t>
-      </w:r>
-      <w:r>
-        <w:rPr>
-          <w:bCs/>
-        </w:rPr>
-        <w:t xml:space="preserve"> </w:t>
-      </w:r>
-    </w:p>
-    <w:p>
-      <w:pPr>
-        <w:pStyle w:val="TextBody"/>
-        <w:spacing w:after="0"/>
-        <w:rPr>
-          <w:bCs/>
-        </w:rPr>
-      </w:pPr>
-    </w:p>
-    <w:p>
-      <w:pPr>
-        <w:pStyle w:val="TextBody"/>
-        <w:spacing w:after="0"/>
+        <w:t xml:space="preserve">Unreported ambiguities/Implementation </w:t>
+      </w:r>
+      <w:r>
         <w:rPr>
           <w:b/>
           <w:bCs/>
         </w:rPr>
-      </w:pPr>
+        <w:t>details</w:t>
+      </w:r>
       <w:r>
         <w:rPr>
           <w:b/>
           <w:bCs/>
         </w:rPr>
-        <w:t xml:space="preserve">Unreported ambiguities/Implementation </w:t>
-      </w:r>
-      <w:r>
-        <w:rPr>
-          <w:b/>
-          <w:bCs/>
-        </w:rPr>
-        <w:t>details</w:t>
-      </w:r>
-      <w:r>
-        <w:rPr>
-          <w:b/>
-          <w:bCs/>
-        </w:rPr>
         <w:t>:</w:t>
       </w:r>
     </w:p>
@@ -222,6 +206,23 @@
           <w:color w:val="2C2D30"/>
         </w:rPr>
         <w:t xml:space="preserve">During login, we chose to use the flags ‘A’ and ‘S’ in the miscellaneous field to represent whether the session was standard or admin, in addition to using the name ‘admin’ as a parameter. </w:t>
+      </w:r>
+    </w:p>
+    <w:p>
+      <w:pPr>
+        <w:pStyle w:val="TextBody"/>
+        <w:spacing w:after="0"/>
+        <w:rPr>
+          <w:rFonts w:ascii="Slack-Lato;appleLogo;sans-serif" w:hAnsi="Slack-Lato;appleLogo;sans-serif"/>
+          <w:color w:val="2C2D30"/>
+        </w:rPr>
+      </w:pPr>
+      <w:r>
+        <w:rPr>
+          <w:rFonts w:ascii="Slack-Lato;appleLogo;sans-serif" w:hAnsi="Slack-Lato;appleLogo;sans-serif"/>
+          <w:color w:val="2C2D30"/>
+        </w:rPr>
+        <w:t>- It may have been unclear whether there were any constraints on what kind of values should be acceptable for console.</w:t>
       </w:r>
       <w:bookmarkStart w:id="0" w:name="_GoBack"/>
       <w:bookmarkEnd w:id="0"/>
@@ -344,25 +345,7 @@
           <w:color w:val="2C2D30"/>
           <w:sz w:val="23"/>
         </w:rPr>
-        <w:t xml:space="preserve">- Everyone can add an extra flag to the end of the current and master bank accounts files, NNNNN_AAAAAAAAAAAAAAAAAAAA_S_PPPPPPPP_Q, where Q is S for student plans and N for </w:t>
-      </w:r>
-      <w:proofErr w:type="gramStart"/>
-      <w:r>
-        <w:rPr>
-          <w:rFonts w:ascii="Slack-Lato;appleLogo;sans-serif" w:hAnsi="Slack-Lato;appleLogo;sans-serif"/>
-          <w:color w:val="2C2D30"/>
-          <w:sz w:val="23"/>
-        </w:rPr>
-        <w:t>non-student</w:t>
-      </w:r>
-      <w:proofErr w:type="gramEnd"/>
-      <w:r>
-        <w:rPr>
-          <w:rFonts w:ascii="Slack-Lato;appleLogo;sans-serif" w:hAnsi="Slack-Lato;appleLogo;sans-serif"/>
-          <w:color w:val="2C2D30"/>
-          <w:sz w:val="23"/>
-        </w:rPr>
-        <w:t xml:space="preserve"> plans.</w:t>
+        <w:t>- Everyone can add an extra flag to the end of the current and master bank accounts files, NNNNN_AAAAAAAAAAAAAAAAAAAA_S_PPPPPPPP_Q, where Q is S for student plans and N for non-student plans.</w:t>
       </w:r>
     </w:p>
     <w:p>
@@ -404,25 +387,7 @@
           <w:color w:val="2C2D30"/>
           <w:sz w:val="23"/>
         </w:rPr>
-        <w:t xml:space="preserve">- Users should not be allowed to access the </w:t>
-      </w:r>
-      <w:proofErr w:type="spellStart"/>
-      <w:r>
-        <w:rPr>
-          <w:rFonts w:ascii="Slack-Lato;appleLogo;sans-serif" w:hAnsi="Slack-Lato;appleLogo;sans-serif"/>
-          <w:color w:val="2C2D30"/>
-          <w:sz w:val="23"/>
-        </w:rPr>
-        <w:t>end_of_file</w:t>
-      </w:r>
-      <w:proofErr w:type="spellEnd"/>
-      <w:r>
-        <w:rPr>
-          <w:rFonts w:ascii="Slack-Lato;appleLogo;sans-serif" w:hAnsi="Slack-Lato;appleLogo;sans-serif"/>
-          <w:color w:val="2C2D30"/>
-          <w:sz w:val="23"/>
-        </w:rPr>
-        <w:t xml:space="preserve"> account.</w:t>
+        <w:t>- Users should not be allowed to access the end_of_file account.</w:t>
       </w:r>
     </w:p>
     <w:p>
@@ -455,117 +420,45 @@
           <w:color w:val="2C2D30"/>
           <w:sz w:val="23"/>
         </w:rPr>
-        <w:t>- Money will always be in the format #####</w:t>
-      </w:r>
-      <w:proofErr w:type="gramStart"/>
-      <w:r>
-        <w:rPr>
-          <w:rFonts w:ascii="Slack-Lato;appleLogo;sans-serif" w:hAnsi="Slack-Lato;appleLogo;sans-serif"/>
-          <w:color w:val="2C2D30"/>
-          <w:sz w:val="23"/>
-        </w:rPr>
-        <w:t>.#</w:t>
-      </w:r>
-      <w:proofErr w:type="gramEnd"/>
-      <w:r>
-        <w:rPr>
-          <w:rFonts w:ascii="Slack-Lato;appleLogo;sans-serif" w:hAnsi="Slack-Lato;appleLogo;sans-serif"/>
-          <w:color w:val="2C2D30"/>
-          <w:sz w:val="23"/>
-        </w:rPr>
-        <w:t># where # is a number from 0-9. No dollar signs. Values that don't fit in this format aren't allowed.</w:t>
-      </w:r>
-    </w:p>
-    <w:p>
-      <w:pPr>
-        <w:pStyle w:val="TextBody"/>
-        <w:spacing w:after="0"/>
-        <w:rPr>
-          <w:rFonts w:ascii="Slack-Lato;appleLogo;sans-serif" w:hAnsi="Slack-Lato;appleLogo;sans-serif"/>
-          <w:color w:val="2C2D30"/>
-          <w:sz w:val="23"/>
-        </w:rPr>
-      </w:pPr>
-      <w:r>
-        <w:rPr>
-          <w:rFonts w:ascii="Slack-Lato;appleLogo;sans-serif" w:hAnsi="Slack-Lato;appleLogo;sans-serif"/>
-          <w:color w:val="2C2D30"/>
-          <w:sz w:val="23"/>
-        </w:rPr>
-        <w:t xml:space="preserve">- Admins can perform any action when they've logged into an account, unless the account is disabled. Reject log </w:t>
-      </w:r>
-      <w:proofErr w:type="gramStart"/>
-      <w:r>
-        <w:rPr>
-          <w:rFonts w:ascii="Slack-Lato;appleLogo;sans-serif" w:hAnsi="Slack-Lato;appleLogo;sans-serif"/>
-          <w:color w:val="2C2D30"/>
-          <w:sz w:val="23"/>
-        </w:rPr>
-        <w:t>ins</w:t>
-      </w:r>
-      <w:proofErr w:type="gramEnd"/>
-      <w:r>
-        <w:rPr>
-          <w:rFonts w:ascii="Slack-Lato;appleLogo;sans-serif" w:hAnsi="Slack-Lato;appleLogo;sans-serif"/>
-          <w:color w:val="2C2D30"/>
-          <w:sz w:val="23"/>
-        </w:rPr>
-        <w:t xml:space="preserve"> for non-matching name/accounts, even if they are an admin.</w:t>
-      </w:r>
-    </w:p>
-    <w:p>
-      <w:pPr>
-        <w:pStyle w:val="TextBody"/>
-        <w:spacing w:after="0"/>
-        <w:rPr>
-          <w:rFonts w:ascii="Slack-Lato;appleLogo;sans-serif" w:hAnsi="Slack-Lato;appleLogo;sans-serif"/>
-          <w:color w:val="2C2D30"/>
-          <w:sz w:val="23"/>
-        </w:rPr>
-      </w:pPr>
-      <w:r>
-        <w:rPr>
-          <w:rFonts w:ascii="Slack-Lato;appleLogo;sans-serif" w:hAnsi="Slack-Lato;appleLogo;sans-serif"/>
-          <w:color w:val="2C2D30"/>
-          <w:sz w:val="23"/>
-        </w:rPr>
-        <w:t xml:space="preserve">- </w:t>
-      </w:r>
-      <w:proofErr w:type="gramStart"/>
-      <w:r>
-        <w:rPr>
-          <w:rFonts w:ascii="Slack-Lato;appleLogo;sans-serif" w:hAnsi="Slack-Lato;appleLogo;sans-serif"/>
-          <w:color w:val="2C2D30"/>
-          <w:sz w:val="23"/>
-        </w:rPr>
-        <w:t>Let's</w:t>
-      </w:r>
-      <w:proofErr w:type="gramEnd"/>
-      <w:r>
-        <w:rPr>
-          <w:rFonts w:ascii="Slack-Lato;appleLogo;sans-serif" w:hAnsi="Slack-Lato;appleLogo;sans-serif"/>
-          <w:color w:val="2C2D30"/>
-          <w:sz w:val="23"/>
-        </w:rPr>
-        <w:t xml:space="preserve"> go with the front end deducting the 5-10 cent transaction fee every time a transaction is made. Do this first, so that if someone tries to withdraw 400$ from a 400$ account, it is rejected since the 5-10 cents will be removed before </w:t>
-      </w:r>
-      <w:proofErr w:type="gramStart"/>
-      <w:r>
-        <w:rPr>
-          <w:rFonts w:ascii="Slack-Lato;appleLogo;sans-serif" w:hAnsi="Slack-Lato;appleLogo;sans-serif"/>
-          <w:color w:val="2C2D30"/>
-          <w:sz w:val="23"/>
-        </w:rPr>
-        <w:t>the withdraw</w:t>
-      </w:r>
-      <w:proofErr w:type="gramEnd"/>
-      <w:r>
-        <w:rPr>
-          <w:rFonts w:ascii="Slack-Lato;appleLogo;sans-serif" w:hAnsi="Slack-Lato;appleLogo;sans-serif"/>
-          <w:color w:val="2C2D30"/>
-          <w:sz w:val="23"/>
-        </w:rPr>
-        <w:t xml:space="preserve"> happens.</w:t>
+        <w:t>- Money will always be in the format #####.## where # is a number from 0-9. No dollar signs. Values that don't fit in this format aren't allowed.</w:t>
+      </w:r>
+    </w:p>
+    <w:p>
+      <w:pPr>
+        <w:pStyle w:val="TextBody"/>
+        <w:spacing w:after="0"/>
+        <w:rPr>
+          <w:rFonts w:ascii="Slack-Lato;appleLogo;sans-serif" w:hAnsi="Slack-Lato;appleLogo;sans-serif"/>
+          <w:color w:val="2C2D30"/>
+          <w:sz w:val="23"/>
+        </w:rPr>
+      </w:pPr>
+      <w:r>
+        <w:rPr>
+          <w:rFonts w:ascii="Slack-Lato;appleLogo;sans-serif" w:hAnsi="Slack-Lato;appleLogo;sans-serif"/>
+          <w:color w:val="2C2D30"/>
+          <w:sz w:val="23"/>
+        </w:rPr>
+        <w:t>- Admins can perform any action when they've logged into an account, unless the account is disabled. Reject log ins for non-matching name/accounts, even if they are an admin.</w:t>
+      </w:r>
+    </w:p>
+    <w:p>
+      <w:pPr>
+        <w:pStyle w:val="TextBody"/>
+        <w:spacing w:after="0"/>
+        <w:rPr>
+          <w:rFonts w:ascii="Slack-Lato;appleLogo;sans-serif" w:hAnsi="Slack-Lato;appleLogo;sans-serif"/>
+          <w:color w:val="2C2D30"/>
+          <w:sz w:val="23"/>
+        </w:rPr>
+      </w:pPr>
+      <w:r>
+        <w:rPr>
+          <w:rFonts w:ascii="Slack-Lato;appleLogo;sans-serif" w:hAnsi="Slack-Lato;appleLogo;sans-serif"/>
+          <w:color w:val="2C2D30"/>
+          <w:sz w:val="23"/>
+        </w:rPr>
+        <w:t>- Let's go with the front end deducting the 5-10 cent transaction fee every time a transaction is made. Do this first, so that if someone tries to withdraw 400$ from a 400$ account, it is rejected since the 5-10 cents will be removed before the withdraw happens.</w:t>
       </w:r>
     </w:p>
     <w:p>
@@ -629,18 +522,9 @@
           <w:color w:val="2C2D30"/>
           <w:sz w:val="23"/>
         </w:rPr>
-        <w:t>• should ask for the bank account holder’s name (as a text line</w:t>
-      </w:r>
-      <w:proofErr w:type="gramStart"/>
-      <w:r>
-        <w:rPr>
-          <w:rFonts w:ascii="Slack-Lato;appleLogo;sans-serif" w:hAnsi="Slack-Lato;appleLogo;sans-serif"/>
-          <w:color w:val="2C2D30"/>
-          <w:sz w:val="23"/>
-        </w:rPr>
-        <w:t>)</w:t>
-      </w:r>
-      <w:proofErr w:type="gramEnd"/>
+        <w:lastRenderedPageBreak/>
+        <w:t>• should ask for the bank account holder’s name (as a text line)</w:t>
+      </w:r>
       <w:r>
         <w:rPr>
           <w:rFonts w:ascii="Slack-Lato;appleLogo;sans-serif" w:hAnsi="Slack-Lato;appleLogo;sans-serif"/>
@@ -666,14 +550,6 @@
           <w:sz w:val="23"/>
         </w:rPr>
         <w:br/>
-      </w:r>
-      <w:r>
-        <w:rPr>
-          <w:rFonts w:ascii="Slack-Lato;appleLogo;sans-serif" w:hAnsi="Slack-Lato;appleLogo;sans-serif"/>
-          <w:color w:val="2C2D30"/>
-          <w:sz w:val="23"/>
-        </w:rPr>
-        <w:lastRenderedPageBreak/>
         <w:t>• should save this information for the bank account transaction file</w:t>
       </w:r>
       <w:r>
@@ -699,24 +575,7 @@
           <w:sz w:val="23"/>
         </w:rPr>
         <w:br/>
-      </w:r>
-      <w:proofErr w:type="gramStart"/>
-      <w:r>
-        <w:rPr>
-          <w:rFonts w:ascii="Slack-Lato;appleLogo;sans-serif" w:hAnsi="Slack-Lato;appleLogo;sans-serif"/>
-          <w:color w:val="2C2D30"/>
-          <w:sz w:val="23"/>
-        </w:rPr>
-        <w:t>o</w:t>
-      </w:r>
-      <w:proofErr w:type="gramEnd"/>
-      <w:r>
-        <w:rPr>
-          <w:rFonts w:ascii="Slack-Lato;appleLogo;sans-serif" w:hAnsi="Slack-Lato;appleLogo;sans-serif"/>
-          <w:color w:val="2C2D30"/>
-          <w:sz w:val="23"/>
-        </w:rPr>
-        <w:t xml:space="preserve"> privileged transaction - only accepted when logged in admin</w:t>
+        <w:t>o privileged transaction - only accepted when logged in admin</w:t>
       </w:r>
       <w:r>
         <w:rPr>
@@ -789,25 +648,7 @@
           <w:color w:val="2C2D30"/>
           <w:sz w:val="23"/>
         </w:rPr>
-        <w:t xml:space="preserve">- Withdraw, Deposit, Transfer, and </w:t>
-      </w:r>
-      <w:proofErr w:type="spellStart"/>
-      <w:r>
-        <w:rPr>
-          <w:rFonts w:ascii="Slack-Lato;appleLogo;sans-serif" w:hAnsi="Slack-Lato;appleLogo;sans-serif"/>
-          <w:color w:val="2C2D30"/>
-          <w:sz w:val="23"/>
-        </w:rPr>
-        <w:t>Paybill</w:t>
-      </w:r>
-      <w:proofErr w:type="spellEnd"/>
-      <w:r>
-        <w:rPr>
-          <w:rFonts w:ascii="Slack-Lato;appleLogo;sans-serif" w:hAnsi="Slack-Lato;appleLogo;sans-serif"/>
-          <w:color w:val="2C2D30"/>
-          <w:sz w:val="23"/>
-        </w:rPr>
-        <w:t xml:space="preserve"> transactions are the only ones that incur fees. They are not charged when an admin is logged in.</w:t>
+        <w:t>- Withdraw, Deposit, Transfer, and Paybill transactions are the only ones that incur fees. They are not charged when an admin is logged in.</w:t>
       </w:r>
     </w:p>
     <w:p>
@@ -835,25 +676,7 @@
           <w:color w:val="2C2D30"/>
           <w:sz w:val="23"/>
         </w:rPr>
-        <w:t xml:space="preserve">- Use the transaction code 10 for login. For the Miscellaneous information, use </w:t>
-      </w:r>
-      <w:proofErr w:type="gramStart"/>
-      <w:r>
-        <w:rPr>
-          <w:rFonts w:ascii="Slack-Lato;appleLogo;sans-serif" w:hAnsi="Slack-Lato;appleLogo;sans-serif"/>
-          <w:color w:val="2C2D30"/>
-          <w:sz w:val="23"/>
-        </w:rPr>
-        <w:t>" A</w:t>
-      </w:r>
-      <w:proofErr w:type="gramEnd"/>
-      <w:r>
-        <w:rPr>
-          <w:rFonts w:ascii="Slack-Lato;appleLogo;sans-serif" w:hAnsi="Slack-Lato;appleLogo;sans-serif"/>
-          <w:color w:val="2C2D30"/>
-          <w:sz w:val="23"/>
-        </w:rPr>
-        <w:t>" for admin and " S" for standard logins.</w:t>
+        <w:t>- Use the transaction code 10 for login. For the Miscellaneous information, use " A" for admin and " S" for standard logins.</w:t>
       </w:r>
     </w:p>
     <w:p>
@@ -937,18 +760,8 @@
           <w:color w:val="2C2D30"/>
           <w:sz w:val="23"/>
         </w:rPr>
-        <w:t xml:space="preserve">- If an account is changed to a student account half way through the day do all subsequent transactions for that session/day get charged the student </w:t>
-      </w:r>
-      <w:proofErr w:type="gramStart"/>
-      <w:r>
-        <w:rPr>
-          <w:rFonts w:ascii="Slack-Lato;appleLogo;sans-serif" w:hAnsi="Slack-Lato;appleLogo;sans-serif"/>
-          <w:color w:val="2C2D30"/>
-          <w:sz w:val="23"/>
-        </w:rPr>
-        <w:t>rate</w:t>
-      </w:r>
-      <w:proofErr w:type="gramEnd"/>
+        <w:t>- If an account is changed to a student account half way through the day do all subsequent transactions for that session/day get charged the student rate</w:t>
+      </w:r>
     </w:p>
     <w:p>
       <w:pPr>
@@ -1045,25 +858,7 @@
           <w:color w:val="2C2D30"/>
           <w:sz w:val="23"/>
         </w:rPr>
-        <w:t xml:space="preserve">- </w:t>
-      </w:r>
-      <w:proofErr w:type="spellStart"/>
-      <w:r>
-        <w:rPr>
-          <w:rFonts w:ascii="Slack-Lato;appleLogo;sans-serif" w:hAnsi="Slack-Lato;appleLogo;sans-serif"/>
-          <w:color w:val="2C2D30"/>
-          <w:sz w:val="23"/>
-        </w:rPr>
-        <w:t>Can not</w:t>
-      </w:r>
-      <w:proofErr w:type="spellEnd"/>
-      <w:r>
-        <w:rPr>
-          <w:rFonts w:ascii="Slack-Lato;appleLogo;sans-serif" w:hAnsi="Slack-Lato;appleLogo;sans-serif"/>
-          <w:color w:val="2C2D30"/>
-          <w:sz w:val="23"/>
-        </w:rPr>
-        <w:t xml:space="preserve"> transfer funds to a disabled account.</w:t>
+        <w:t>- Can not transfer funds to a disabled account.</w:t>
       </w:r>
     </w:p>
     <w:p>
@@ -1161,6 +956,7 @@
           <w:color w:val="2C2D30"/>
           <w:sz w:val="23"/>
         </w:rPr>
+        <w:lastRenderedPageBreak/>
         <w:t>- $0.05 for students and $0.10 for non-students</w:t>
       </w:r>
     </w:p>
@@ -1189,19 +985,8 @@
           <w:color w:val="2C2D30"/>
           <w:sz w:val="23"/>
         </w:rPr>
-        <w:lastRenderedPageBreak/>
-        <w:t xml:space="preserve">- No more than $2000 per company for </w:t>
-      </w:r>
-      <w:proofErr w:type="spellStart"/>
-      <w:r>
-        <w:rPr>
-          <w:rFonts w:ascii="Slack-Lato;appleLogo;sans-serif" w:hAnsi="Slack-Lato;appleLogo;sans-serif"/>
-          <w:color w:val="2C2D30"/>
-          <w:sz w:val="23"/>
-        </w:rPr>
-        <w:t>paybill</w:t>
-      </w:r>
-      <w:proofErr w:type="spellEnd"/>
+        <w:t>- No more than $2000 per company for paybill</w:t>
+      </w:r>
     </w:p>
     <w:p>
       <w:pPr>

</xml_diff>